<commit_message>
fix typo in l8 handout - see issue #2
</commit_message>
<xml_diff>
--- a/handouts/word/L8-consistency.docx
+++ b/handouts/word/L8-consistency.docx
@@ -528,23 +528,7 @@
           <w:sz w:val="22"/>
           <w:lang w:val="en-GB"/>
         </w:rPr>
-        <w:t xml:space="preserve"> depicted in a pair of images is to assume that the object is largely flat (it could be actually be a flat surface, or it could just be really far away and not change so much in appearance between possible views). With this assumption in mind, it is possible to search for a geometric mapping </w:t>
-      </w:r>
-      <w:proofErr w:type="gramStart"/>
-      <w:r>
-        <w:rPr>
-          <w:sz w:val="22"/>
-          <w:lang w:val="en-GB"/>
-        </w:rPr>
-        <w:t>that</w:t>
-      </w:r>
-      <w:proofErr w:type="gramEnd"/>
-      <w:r>
-        <w:rPr>
-          <w:sz w:val="22"/>
-          <w:lang w:val="en-GB"/>
-        </w:rPr>
-        <w:t xml:space="preserve"> is satisfied by the </w:t>
+        <w:t xml:space="preserve"> depicted in a pair of images is to assume that the object is largely flat (it could be actually be a flat surface, or it could just be really far away and not change so much in appearance between possible views). With this assumption in mind, it is possible to search for a geometric mapping that is satisfied by the </w:t>
       </w:r>
       <w:r>
         <w:rPr>
@@ -2275,7 +2259,7 @@
                 <w:sz w:val="22"/>
                 <w:lang w:val="en-GB"/>
               </w:rPr>
-              <m:t>y</m:t>
+              <m:t>v</m:t>
             </m:r>
           </m:num>
           <m:den>
@@ -2297,6 +2281,8 @@
         </w:rPr>
         <w:t xml:space="preserve"> </w:t>
       </w:r>
+      <w:bookmarkStart w:id="0" w:name="_GoBack"/>
+      <w:bookmarkEnd w:id="0"/>
     </w:p>
     <w:p>
       <w:pPr>
@@ -4070,23 +4056,7 @@
           <w:sz w:val="22"/>
           <w:lang w:val="en-GB"/>
         </w:rPr>
-        <w:t xml:space="preserve">Create some 2D data points and try using the </w:t>
-      </w:r>
-      <w:proofErr w:type="spellStart"/>
-      <w:r>
-        <w:rPr>
-          <w:sz w:val="22"/>
-          <w:lang w:val="en-GB"/>
-        </w:rPr>
-        <w:t>OpenIMAJ</w:t>
-      </w:r>
-      <w:proofErr w:type="spellEnd"/>
-      <w:r>
-        <w:rPr>
-          <w:sz w:val="22"/>
-          <w:lang w:val="en-GB"/>
-        </w:rPr>
-        <w:t xml:space="preserve"> </w:t>
+        <w:t xml:space="preserve">Create some 2D data points and try using the OpenIMAJ </w:t>
       </w:r>
       <w:proofErr w:type="spellStart"/>
       <w:r>
@@ -4143,25 +4113,7 @@
           <w:szCs w:val="22"/>
           <w:lang w:val="en-GB"/>
         </w:rPr>
-        <w:t xml:space="preserve">If you haven’t already tried it, Chapter 5 of the </w:t>
-      </w:r>
-      <w:proofErr w:type="spellStart"/>
-      <w:r>
-        <w:rPr>
-          <w:sz w:val="22"/>
-          <w:szCs w:val="22"/>
-          <w:lang w:val="en-GB"/>
-        </w:rPr>
-        <w:t>OpenIMAJ</w:t>
-      </w:r>
-      <w:proofErr w:type="spellEnd"/>
-      <w:r>
-        <w:rPr>
-          <w:sz w:val="22"/>
-          <w:szCs w:val="22"/>
-          <w:lang w:val="en-GB"/>
-        </w:rPr>
-        <w:t xml:space="preserve"> tutorial covers fitting an affine transform to a set of point correspondences using RANSAC.</w:t>
+        <w:t>If you haven’t already tried it, Chapter 5 of the OpenIMAJ tutorial covers fitting an affine transform to a set of point correspondences using RANSAC.</w:t>
       </w:r>
     </w:p>
     <w:p>
@@ -4186,8 +4138,6 @@
         </w:rPr>
         <w:t>Can you modify the code to fit a Homography instead?</w:t>
       </w:r>
-      <w:bookmarkStart w:id="0" w:name="_GoBack"/>
-      <w:bookmarkEnd w:id="0"/>
     </w:p>
     <w:sectPr>
       <w:pgSz w:w="11900" w:h="16840"/>

</xml_diff>